<commit_message>
use case diagrame + update srs
</commit_message>
<xml_diff>
--- a/doc/SRS.docx
+++ b/doc/SRS.docx
@@ -57,6 +57,7 @@
           <w:lang w:val="fr-CA"/>
         </w:rPr>
       </w:pPr>
+      <w:proofErr w:type="spellStart"/>
       <w:r>
         <w:rPr>
           <w:rFonts w:ascii="Arial" w:hAnsi="Arial" w:cs="Arial"/>
@@ -66,6 +67,7 @@
         </w:rPr>
         <w:t>SimplETS</w:t>
       </w:r>
+      <w:proofErr w:type="spellEnd"/>
     </w:p>
     <w:p>
       <w:pPr>
@@ -385,8 +387,17 @@
                 <w:rFonts w:ascii="Arial" w:hAnsi="Arial" w:cs="Arial"/>
                 <w:lang w:val="fr-CA"/>
               </w:rPr>
-              <w:t>Jean Bernier Vibert</w:t>
+              <w:t xml:space="preserve">Jean Bernier </w:t>
             </w:r>
+            <w:proofErr w:type="spellStart"/>
+            <w:r>
+              <w:rPr>
+                <w:rFonts w:ascii="Arial" w:hAnsi="Arial" w:cs="Arial"/>
+                <w:lang w:val="fr-CA"/>
+              </w:rPr>
+              <w:t>Vibert</w:t>
+            </w:r>
+            <w:proofErr w:type="spellEnd"/>
           </w:p>
         </w:tc>
       </w:tr>
@@ -2823,6 +2834,7 @@
         </w:rPr>
       </w:pPr>
       <w:bookmarkStart w:id="1" w:name="_Toc393219178"/>
+      <w:proofErr w:type="spellStart"/>
       <w:r>
         <w:rPr>
           <w:rFonts w:cs="Arial"/>
@@ -2830,6 +2842,7 @@
         <w:t>Objectif</w:t>
       </w:r>
       <w:bookmarkEnd w:id="1"/>
+      <w:proofErr w:type="spellEnd"/>
     </w:p>
     <w:p>
       <w:pPr>
@@ -2850,7 +2863,21 @@
         <w:rPr>
           <w:lang w:val="fr-CA"/>
         </w:rPr>
-        <w:t xml:space="preserve">gestion de club étudiant « SimplETS » développé pour </w:t>
+        <w:t>gestion de club étudiant « </w:t>
+      </w:r>
+      <w:proofErr w:type="spellStart"/>
+      <w:r>
+        <w:rPr>
+          <w:lang w:val="fr-CA"/>
+        </w:rPr>
+        <w:t>SimplETS</w:t>
+      </w:r>
+      <w:proofErr w:type="spellEnd"/>
+      <w:r>
+        <w:rPr>
+          <w:lang w:val="fr-CA"/>
+        </w:rPr>
+        <w:t xml:space="preserve"> » développé pour </w:t>
       </w:r>
       <w:r>
         <w:rPr>
@@ -2864,11 +2891,19 @@
         </w:rPr>
         <w:t>« </w:t>
       </w:r>
-      <w:r>
-        <w:rPr>
-          <w:lang w:val="fr-CA"/>
-        </w:rPr>
-        <w:t>Sporacid studio</w:t>
+      <w:proofErr w:type="spellStart"/>
+      <w:r>
+        <w:rPr>
+          <w:lang w:val="fr-CA"/>
+        </w:rPr>
+        <w:t>Sporacid</w:t>
+      </w:r>
+      <w:proofErr w:type="spellEnd"/>
+      <w:r>
+        <w:rPr>
+          <w:lang w:val="fr-CA"/>
+        </w:rPr>
+        <w:t xml:space="preserve"> studio</w:t>
       </w:r>
       <w:r>
         <w:rPr>
@@ -2981,25 +3016,81 @@
         <w:rPr>
           <w:lang w:val="fr-CA"/>
         </w:rPr>
-        <w:t xml:space="preserve">Le </w:t>
-      </w:r>
-      <w:r>
-        <w:rPr>
-          <w:lang w:val="fr-CA"/>
-        </w:rPr>
-        <w:t xml:space="preserve">xxx </w:t>
-      </w:r>
-      <w:r>
-        <w:rPr>
-          <w:lang w:val="fr-CA"/>
-        </w:rPr>
-        <w:t xml:space="preserve">est un logiciel existant, mais qui </w:t>
-      </w:r>
-      <w:r>
-        <w:rPr>
-          <w:lang w:val="fr-CA"/>
-        </w:rPr>
-        <w:t>ne répond pas au besoin des</w:t>
+        <w:t>« </w:t>
+      </w:r>
+      <w:proofErr w:type="spellStart"/>
+      <w:r>
+        <w:rPr>
+          <w:lang w:val="fr-CA"/>
+        </w:rPr>
+        <w:t>Gest</w:t>
+      </w:r>
+      <w:proofErr w:type="spellEnd"/>
+      <w:r>
+        <w:rPr>
+          <w:lang w:val="fr-CA"/>
+        </w:rPr>
+        <w:t>-LIFE</w:t>
+      </w:r>
+      <w:r>
+        <w:rPr>
+          <w:lang w:val="fr-CA"/>
+        </w:rPr>
+        <w:t xml:space="preserve"> » </w:t>
+      </w:r>
+      <w:r>
+        <w:rPr>
+          <w:lang w:val="fr-CA"/>
+        </w:rPr>
+        <w:t xml:space="preserve"> </w:t>
+      </w:r>
+      <w:r>
+        <w:rPr>
+          <w:lang w:val="fr-CA"/>
+        </w:rPr>
+        <w:t>est un logiciel actuellement en place, mais</w:t>
+      </w:r>
+      <w:r>
+        <w:rPr>
+          <w:lang w:val="fr-CA"/>
+        </w:rPr>
+        <w:t xml:space="preserve"> </w:t>
+      </w:r>
+      <w:r>
+        <w:rPr>
+          <w:lang w:val="fr-CA"/>
+        </w:rPr>
+        <w:t xml:space="preserve">ce dernier </w:t>
+      </w:r>
+      <w:r>
+        <w:rPr>
+          <w:lang w:val="fr-CA"/>
+        </w:rPr>
+        <w:t>ne répond pas au</w:t>
+      </w:r>
+      <w:r>
+        <w:rPr>
+          <w:lang w:val="fr-CA"/>
+        </w:rPr>
+        <w:t>x</w:t>
+      </w:r>
+      <w:r>
+        <w:rPr>
+          <w:lang w:val="fr-CA"/>
+        </w:rPr>
+        <w:t xml:space="preserve"> besoin</w:t>
+      </w:r>
+      <w:r>
+        <w:rPr>
+          <w:lang w:val="fr-CA"/>
+        </w:rPr>
+        <w:t>s</w:t>
+      </w:r>
+      <w:r>
+        <w:rPr>
+          <w:lang w:val="fr-CA"/>
+        </w:rPr>
+        <w:t xml:space="preserve"> des</w:t>
       </w:r>
       <w:r>
         <w:rPr>
@@ -3017,38 +3108,116 @@
         <w:rPr>
           <w:lang w:val="fr-CA"/>
         </w:rPr>
-        <w:t>et qui n’est</w:t>
-      </w:r>
-      <w:r>
-        <w:rPr>
-          <w:lang w:val="fr-CA"/>
-        </w:rPr>
-        <w:t xml:space="preserve"> pas ou partiellement utilisé</w:t>
-      </w:r>
-      <w:bookmarkStart w:id="3" w:name="_GoBack"/>
+        <w:t>et il</w:t>
+      </w:r>
+      <w:r>
+        <w:rPr>
+          <w:lang w:val="fr-CA"/>
+        </w:rPr>
+        <w:t xml:space="preserve"> n’est</w:t>
+      </w:r>
+      <w:r>
+        <w:rPr>
+          <w:lang w:val="fr-CA"/>
+        </w:rPr>
+        <w:t xml:space="preserve"> que</w:t>
+      </w:r>
+      <w:r>
+        <w:rPr>
+          <w:lang w:val="fr-CA"/>
+        </w:rPr>
+        <w:t xml:space="preserve"> partiellement utilisé, à cause de div</w:t>
+      </w:r>
+      <w:r>
+        <w:rPr>
+          <w:lang w:val="fr-CA"/>
+        </w:rPr>
+        <w:t>erse frustrations de la part de</w:t>
+      </w:r>
+      <w:r>
+        <w:rPr>
+          <w:lang w:val="fr-CA"/>
+        </w:rPr>
+        <w:t xml:space="preserve"> </w:t>
+      </w:r>
+      <w:r>
+        <w:rPr>
+          <w:lang w:val="fr-CA"/>
+        </w:rPr>
+        <w:t xml:space="preserve">ces </w:t>
+      </w:r>
+      <w:r>
+        <w:rPr>
+          <w:lang w:val="fr-CA"/>
+        </w:rPr>
+        <w:t>utilisateur</w:t>
+      </w:r>
+      <w:r>
+        <w:rPr>
+          <w:lang w:val="fr-CA"/>
+        </w:rPr>
+        <w:t xml:space="preserve">s. </w:t>
+      </w:r>
+      <w:r>
+        <w:rPr>
+          <w:lang w:val="fr-CA"/>
+        </w:rPr>
+        <w:t xml:space="preserve">Excel, un outil très puissant aussi utilisé dans le cadre de la gestion des clubs,  souffre de plusieurs lacunes </w:t>
+      </w:r>
+      <w:r>
+        <w:rPr>
+          <w:lang w:val="fr-CA"/>
+        </w:rPr>
+        <w:t>fonctionnelles</w:t>
+      </w:r>
+      <w:r>
+        <w:rPr>
+          <w:lang w:val="fr-CA"/>
+        </w:rPr>
+        <w:t xml:space="preserve"> (impossibilité d’avoir plusieurs simultanément, sécurité difficile, etc.) l’empêchant d’être un </w:t>
+      </w:r>
+      <w:r>
+        <w:rPr>
+          <w:lang w:val="fr-CA"/>
+        </w:rPr>
+        <w:t>outil</w:t>
+      </w:r>
+      <w:r>
+        <w:rPr>
+          <w:lang w:val="fr-CA"/>
+        </w:rPr>
+        <w:t xml:space="preserve"> acceptable dans </w:t>
+      </w:r>
+      <w:r>
+        <w:rPr>
+          <w:lang w:val="fr-CA"/>
+        </w:rPr>
+        <w:t>la situation actuelle</w:t>
+      </w:r>
+      <w:r>
+        <w:rPr>
+          <w:lang w:val="fr-CA"/>
+        </w:rPr>
+        <w:t>.</w:t>
+      </w:r>
+    </w:p>
+    <w:p>
+      <w:pPr>
+        <w:pStyle w:val="Heading2"/>
+        <w:rPr>
+          <w:rFonts w:cs="Arial"/>
+        </w:rPr>
+      </w:pPr>
+      <w:bookmarkStart w:id="3" w:name="_Toc393219180"/>
+      <w:proofErr w:type="spellStart"/>
+      <w:r>
+        <w:rPr>
+          <w:rFonts w:cs="Arial"/>
+        </w:rPr>
+        <w:t>Références</w:t>
+      </w:r>
       <w:bookmarkEnd w:id="3"/>
-      <w:r>
-        <w:rPr>
-          <w:lang w:val="fr-CA"/>
-        </w:rPr>
-        <w:t>, à cause de diverse frustrations de la part des utilisateurs.</w:t>
-      </w:r>
-    </w:p>
-    <w:p>
-      <w:pPr>
-        <w:pStyle w:val="Heading2"/>
-        <w:rPr>
-          <w:rFonts w:cs="Arial"/>
-        </w:rPr>
-      </w:pPr>
-      <w:bookmarkStart w:id="4" w:name="_Toc393219180"/>
-      <w:r>
-        <w:rPr>
-          <w:rFonts w:cs="Arial"/>
-        </w:rPr>
-        <w:t>Références</w:t>
-      </w:r>
-      <w:bookmarkEnd w:id="4"/>
+      <w:proofErr w:type="spellEnd"/>
     </w:p>
     <w:p>
       <w:pPr>
@@ -3079,14 +3248,44 @@
           <w:rFonts w:cs="Arial"/>
         </w:rPr>
       </w:pPr>
-      <w:bookmarkStart w:id="5" w:name="_Toc393219181"/>
+      <w:bookmarkStart w:id="4" w:name="_Toc393219181"/>
+      <w:proofErr w:type="spellStart"/>
       <w:r>
         <w:rPr>
           <w:rFonts w:cs="Arial"/>
         </w:rPr>
-        <w:t>Hypothèses et dépendances</w:t>
-      </w:r>
-      <w:bookmarkEnd w:id="5"/>
+        <w:t>Hypothèses</w:t>
+      </w:r>
+      <w:proofErr w:type="spellEnd"/>
+      <w:r>
+        <w:rPr>
+          <w:rFonts w:cs="Arial"/>
+        </w:rPr>
+        <w:t xml:space="preserve"> </w:t>
+      </w:r>
+      <w:proofErr w:type="gramStart"/>
+      <w:r>
+        <w:rPr>
+          <w:rFonts w:cs="Arial"/>
+        </w:rPr>
+        <w:t>et</w:t>
+      </w:r>
+      <w:proofErr w:type="gramEnd"/>
+      <w:r>
+        <w:rPr>
+          <w:rFonts w:cs="Arial"/>
+        </w:rPr>
+        <w:t xml:space="preserve"> </w:t>
+      </w:r>
+      <w:proofErr w:type="spellStart"/>
+      <w:r>
+        <w:rPr>
+          <w:rFonts w:cs="Arial"/>
+        </w:rPr>
+        <w:t>dépendances</w:t>
+      </w:r>
+      <w:bookmarkEnd w:id="4"/>
+      <w:proofErr w:type="spellEnd"/>
     </w:p>
     <w:p>
       <w:pPr>
@@ -3286,15 +3485,16 @@
           <w:lang w:val="fr-CA"/>
         </w:rPr>
       </w:pPr>
-      <w:bookmarkStart w:id="6" w:name="_Toc393219182"/>
+      <w:bookmarkStart w:id="5" w:name="_Toc393219182"/>
       <w:r>
         <w:rPr>
           <w:rFonts w:cs="Arial"/>
           <w:lang w:val="fr-CA"/>
         </w:rPr>
+        <w:lastRenderedPageBreak/>
         <w:t>Survol du modèle des cas d’utilisation</w:t>
       </w:r>
-      <w:bookmarkEnd w:id="6"/>
+      <w:bookmarkEnd w:id="5"/>
     </w:p>
     <w:p>
       <w:pPr>
@@ -3321,129 +3521,189 @@
           <w:rFonts w:cs="Arial"/>
         </w:rPr>
       </w:pPr>
-      <w:bookmarkStart w:id="7" w:name="_Toc393219183"/>
+      <w:bookmarkStart w:id="6" w:name="_Toc393219183"/>
+      <w:proofErr w:type="spellStart"/>
       <w:r>
         <w:rPr>
           <w:rFonts w:cs="Arial"/>
         </w:rPr>
-        <w:t>Diagramme des cas d’utilisation</w:t>
+        <w:t>Diagramme</w:t>
+      </w:r>
+      <w:proofErr w:type="spellEnd"/>
+      <w:r>
+        <w:rPr>
+          <w:rFonts w:cs="Arial"/>
+        </w:rPr>
+        <w:t xml:space="preserve"> des </w:t>
+      </w:r>
+      <w:proofErr w:type="spellStart"/>
+      <w:proofErr w:type="gramStart"/>
+      <w:r>
+        <w:rPr>
+          <w:rFonts w:cs="Arial"/>
+        </w:rPr>
+        <w:t>cas</w:t>
+      </w:r>
+      <w:proofErr w:type="spellEnd"/>
+      <w:proofErr w:type="gramEnd"/>
+      <w:r>
+        <w:rPr>
+          <w:rFonts w:cs="Arial"/>
+        </w:rPr>
+        <w:t xml:space="preserve"> </w:t>
+      </w:r>
+      <w:proofErr w:type="spellStart"/>
+      <w:r>
+        <w:rPr>
+          <w:rFonts w:cs="Arial"/>
+        </w:rPr>
+        <w:t>d’utilisation</w:t>
+      </w:r>
+      <w:bookmarkEnd w:id="6"/>
+      <w:proofErr w:type="spellEnd"/>
+    </w:p>
+    <w:p>
+      <w:pPr>
+        <w:keepNext/>
+      </w:pPr>
+      <w:r>
+        <w:rPr>
+          <w:noProof/>
+        </w:rPr>
+        <w:drawing>
+          <wp:inline distT="0" distB="0" distL="0" distR="0" wp14:anchorId="06A7EE69" wp14:editId="7371E611">
+            <wp:extent cx="5943600" cy="3400425"/>
+            <wp:effectExtent l="0" t="0" r="0" b="9525"/>
+            <wp:docPr id="1" name="Picture 1"/>
+            <wp:cNvGraphicFramePr>
+              <a:graphicFrameLocks xmlns:a="http://schemas.openxmlformats.org/drawingml/2006/main" noChangeAspect="1"/>
+            </wp:cNvGraphicFramePr>
+            <a:graphic xmlns:a="http://schemas.openxmlformats.org/drawingml/2006/main">
+              <a:graphicData uri="http://schemas.openxmlformats.org/drawingml/2006/picture">
+                <pic:pic xmlns:pic="http://schemas.openxmlformats.org/drawingml/2006/picture">
+                  <pic:nvPicPr>
+                    <pic:cNvPr id="0" name=""/>
+                    <pic:cNvPicPr/>
+                  </pic:nvPicPr>
+                  <pic:blipFill>
+                    <a:blip r:embed="rId9"/>
+                    <a:stretch>
+                      <a:fillRect/>
+                    </a:stretch>
+                  </pic:blipFill>
+                  <pic:spPr>
+                    <a:xfrm>
+                      <a:off x="0" y="0"/>
+                      <a:ext cx="5943600" cy="3400425"/>
+                    </a:xfrm>
+                    <a:prstGeom prst="rect">
+                      <a:avLst/>
+                    </a:prstGeom>
+                  </pic:spPr>
+                </pic:pic>
+              </a:graphicData>
+            </a:graphic>
+          </wp:inline>
+        </w:drawing>
+      </w:r>
+    </w:p>
+    <w:p>
+      <w:pPr>
+        <w:pStyle w:val="Caption"/>
+      </w:pPr>
+      <w:r>
+        <w:t xml:space="preserve">Figure </w:t>
+      </w:r>
+      <w:r>
+        <w:fldChar w:fldCharType="begin"/>
+      </w:r>
+      <w:r>
+        <w:instrText xml:space="preserve"> SEQ Figure \* ARABIC </w:instrText>
+      </w:r>
+      <w:r>
+        <w:fldChar w:fldCharType="separate"/>
+      </w:r>
+      <w:r>
+        <w:rPr>
+          <w:noProof/>
+        </w:rPr>
+        <w:t>1</w:t>
+      </w:r>
+      <w:r>
+        <w:fldChar w:fldCharType="end"/>
+      </w:r>
+      <w:r>
+        <w:t xml:space="preserve"> - </w:t>
+      </w:r>
+      <w:proofErr w:type="spellStart"/>
+      <w:r>
+        <w:t>Diagramme</w:t>
+      </w:r>
+      <w:proofErr w:type="spellEnd"/>
+      <w:r>
+        <w:t xml:space="preserve"> des </w:t>
+      </w:r>
+      <w:proofErr w:type="spellStart"/>
+      <w:proofErr w:type="gramStart"/>
+      <w:r>
+        <w:t>cas</w:t>
+      </w:r>
+      <w:proofErr w:type="spellEnd"/>
+      <w:proofErr w:type="gramEnd"/>
+      <w:r>
+        <w:t xml:space="preserve"> </w:t>
+      </w:r>
+      <w:proofErr w:type="spellStart"/>
+      <w:r>
+        <w:t>d'utilisation</w:t>
+      </w:r>
+      <w:proofErr w:type="spellEnd"/>
+    </w:p>
+    <w:p/>
+    <w:p>
+      <w:pPr>
+        <w:pStyle w:val="Heading2"/>
+        <w:rPr>
+          <w:rFonts w:cs="Arial"/>
+        </w:rPr>
+      </w:pPr>
+      <w:bookmarkStart w:id="7" w:name="_Toc393219184"/>
+      <w:proofErr w:type="spellStart"/>
+      <w:r>
+        <w:rPr>
+          <w:rFonts w:cs="Arial"/>
+        </w:rPr>
+        <w:t>Cas</w:t>
+      </w:r>
+      <w:proofErr w:type="spellEnd"/>
+      <w:r>
+        <w:rPr>
+          <w:rFonts w:cs="Arial"/>
+        </w:rPr>
+        <w:t xml:space="preserve"> </w:t>
+      </w:r>
+      <w:proofErr w:type="spellStart"/>
+      <w:r>
+        <w:rPr>
+          <w:rFonts w:cs="Arial"/>
+        </w:rPr>
+        <w:t>d’utilisation</w:t>
       </w:r>
       <w:bookmarkEnd w:id="7"/>
-    </w:p>
-    <w:p>
-      <w:pPr>
-        <w:spacing w:after="120"/>
-        <w:ind w:firstLine="705"/>
-        <w:jc w:val="both"/>
-        <w:rPr>
-          <w:rFonts w:ascii="Arial" w:hAnsi="Arial" w:cs="Arial"/>
-        </w:rPr>
-      </w:pPr>
-      <w:r>
-        <w:rPr>
-          <w:rFonts w:ascii="Arial" w:hAnsi="Arial" w:cs="Arial"/>
-        </w:rPr>
-        <w:t>Diagram of the use-case model. A diagram of the entire us</w:t>
-      </w:r>
-      <w:r>
-        <w:rPr>
-          <w:rFonts w:ascii="Arial" w:hAnsi="Arial" w:cs="Arial"/>
-        </w:rPr>
-        <w:t xml:space="preserve">e-case model is </w:t>
-      </w:r>
-      <w:r>
-        <w:rPr>
-          <w:rFonts w:ascii="Arial" w:hAnsi="Arial" w:cs="Arial"/>
-        </w:rPr>
-        <w:tab/>
-        <w:t>included here.</w:t>
-      </w:r>
-    </w:p>
-    <w:p>
-      <w:pPr>
-        <w:pStyle w:val="Heading2"/>
-        <w:rPr>
-          <w:rFonts w:cs="Arial"/>
-        </w:rPr>
-      </w:pPr>
-      <w:bookmarkStart w:id="8" w:name="_Toc393219184"/>
-      <w:r>
-        <w:rPr>
-          <w:rFonts w:cs="Arial"/>
-        </w:rPr>
-        <w:t>Cas d’utilisation</w:t>
-      </w:r>
-      <w:bookmarkEnd w:id="8"/>
-    </w:p>
-    <w:p>
-      <w:pPr>
-        <w:spacing w:after="120"/>
-        <w:ind w:left="706"/>
-        <w:jc w:val="both"/>
-        <w:rPr>
-          <w:rFonts w:ascii="Arial" w:hAnsi="Arial" w:cs="Arial"/>
-        </w:rPr>
-      </w:pPr>
-      <w:r>
-        <w:rPr>
-          <w:rFonts w:ascii="Arial" w:hAnsi="Arial" w:cs="Arial"/>
-        </w:rPr>
-        <w:t>This section provides an overview of the use-case model. The survey is used by people interested in the behavior of the system, such as the customer, users, architects, use case authors, designers, use case designers, testers, managers, reviewers, and writers. This section lists for each use case.</w:t>
-      </w:r>
-    </w:p>
-    <w:p>
-      <w:pPr>
-        <w:widowControl/>
-        <w:numPr>
-          <w:ilvl w:val="0"/>
-          <w:numId w:val="29"/>
-        </w:numPr>
-        <w:tabs>
-          <w:tab w:val="clear" w:pos="1426"/>
-        </w:tabs>
-        <w:spacing w:after="120" w:line="240" w:lineRule="auto"/>
-        <w:ind w:left="720" w:firstLine="0"/>
-        <w:jc w:val="both"/>
-        <w:rPr>
-          <w:rFonts w:ascii="Arial" w:hAnsi="Arial" w:cs="Arial"/>
-        </w:rPr>
-      </w:pPr>
-      <w:r>
-        <w:rPr>
-          <w:rFonts w:ascii="Arial" w:hAnsi="Arial" w:cs="Arial"/>
-        </w:rPr>
-        <w:t>The use case name.</w:t>
-      </w:r>
-    </w:p>
-    <w:p>
-      <w:pPr>
-        <w:widowControl/>
-        <w:numPr>
-          <w:ilvl w:val="0"/>
-          <w:numId w:val="29"/>
-        </w:numPr>
-        <w:tabs>
-          <w:tab w:val="clear" w:pos="1426"/>
-        </w:tabs>
-        <w:spacing w:after="120" w:line="240" w:lineRule="auto"/>
-        <w:ind w:left="720" w:firstLine="0"/>
-        <w:jc w:val="both"/>
-        <w:rPr>
-          <w:rFonts w:ascii="Arial" w:hAnsi="Arial" w:cs="Arial"/>
-        </w:rPr>
-      </w:pPr>
-      <w:r>
-        <w:rPr>
-          <w:rFonts w:ascii="Arial" w:hAnsi="Arial" w:cs="Arial"/>
-        </w:rPr>
-        <w:t xml:space="preserve">A brief description explaining the use case’s function and role in the </w:t>
-      </w:r>
-      <w:r>
-        <w:rPr>
-          <w:rFonts w:ascii="Arial" w:hAnsi="Arial" w:cs="Arial"/>
-        </w:rPr>
-        <w:tab/>
-        <w:t>system.</w:t>
+      <w:proofErr w:type="spellEnd"/>
+    </w:p>
+    <w:p>
+      <w:pPr>
+        <w:pStyle w:val="Heading3"/>
+        <w:rPr>
+          <w:lang w:val="fr-FR"/>
+        </w:rPr>
+      </w:pPr>
+      <w:r>
+        <w:rPr>
+          <w:lang w:val="fr-FR"/>
+        </w:rPr>
+        <w:t>UC01 – Consultation des membres</w:t>
       </w:r>
     </w:p>
     <w:p>
@@ -3453,7 +3713,702 @@
         <w:ind w:left="720"/>
         <w:jc w:val="both"/>
         <w:rPr>
+          <w:rFonts w:asciiTheme="majorHAnsi" w:hAnsiTheme="majorHAnsi" w:cs="Arial"/>
+          <w:color w:val="000000"/>
+          <w:sz w:val="24"/>
+          <w:szCs w:val="24"/>
+          <w:u w:val="single"/>
+          <w:lang w:val="fr-FR"/>
+        </w:rPr>
+      </w:pPr>
+      <w:r>
+        <w:rPr>
+          <w:rFonts w:asciiTheme="majorHAnsi" w:hAnsiTheme="majorHAnsi" w:cs="Arial"/>
+          <w:color w:val="000000"/>
+          <w:sz w:val="24"/>
+          <w:szCs w:val="24"/>
+          <w:u w:val="single"/>
+          <w:lang w:val="fr-FR"/>
+        </w:rPr>
+        <w:t xml:space="preserve">Description : </w:t>
+      </w:r>
+      <w:r>
+        <w:rPr>
+          <w:rFonts w:asciiTheme="majorHAnsi" w:hAnsiTheme="majorHAnsi"/>
+          <w:color w:val="000000"/>
+          <w:sz w:val="24"/>
+          <w:szCs w:val="24"/>
+          <w:lang w:val="fr-FR"/>
+        </w:rPr>
+        <w:br/>
+      </w:r>
+      <w:bookmarkStart w:id="8" w:name="_GoBack"/>
+      <w:bookmarkEnd w:id="8"/>
+      <w:r>
+        <w:rPr>
+          <w:rFonts w:asciiTheme="majorHAnsi" w:hAnsiTheme="majorHAnsi"/>
+          <w:color w:val="000000"/>
+          <w:sz w:val="24"/>
+          <w:szCs w:val="24"/>
+          <w:lang w:val="fr-FR"/>
+        </w:rPr>
+        <w:br/>
+      </w:r>
+      <w:r>
+        <w:rPr>
+          <w:rFonts w:asciiTheme="majorHAnsi" w:hAnsiTheme="majorHAnsi" w:cs="Arial"/>
+          <w:color w:val="000000"/>
+          <w:sz w:val="24"/>
+          <w:szCs w:val="24"/>
+          <w:u w:val="single"/>
+          <w:lang w:val="fr-FR"/>
+        </w:rPr>
+        <w:t>Acteur :</w:t>
+      </w:r>
+    </w:p>
+    <w:p>
+      <w:pPr>
+        <w:pStyle w:val="Heading3"/>
+        <w:rPr>
+          <w:lang w:val="fr-FR"/>
+        </w:rPr>
+      </w:pPr>
+      <w:r>
+        <w:rPr>
+          <w:lang w:val="fr-FR"/>
+        </w:rPr>
+        <w:t>UC02</w:t>
+      </w:r>
+      <w:r>
+        <w:rPr>
+          <w:lang w:val="fr-FR"/>
+        </w:rPr>
+        <w:t xml:space="preserve"> – </w:t>
+      </w:r>
+      <w:r>
+        <w:rPr>
+          <w:lang w:val="fr-FR"/>
+        </w:rPr>
+        <w:t>Gestion</w:t>
+      </w:r>
+      <w:r>
+        <w:rPr>
+          <w:lang w:val="fr-FR"/>
+        </w:rPr>
+        <w:t xml:space="preserve"> des membres</w:t>
+      </w:r>
+    </w:p>
+    <w:p>
+      <w:pPr>
+        <w:widowControl/>
+        <w:spacing w:after="120" w:line="240" w:lineRule="auto"/>
+        <w:ind w:left="720"/>
+        <w:jc w:val="both"/>
+        <w:rPr>
+          <w:rFonts w:ascii="Arial" w:hAnsi="Arial"/>
+          <w:i/>
+          <w:lang w:val="fr-FR"/>
+        </w:rPr>
+      </w:pPr>
+      <w:r>
+        <w:rPr>
+          <w:rFonts w:asciiTheme="majorHAnsi" w:hAnsiTheme="majorHAnsi" w:cs="Arial"/>
+          <w:color w:val="000000"/>
+          <w:sz w:val="24"/>
+          <w:szCs w:val="24"/>
+          <w:u w:val="single"/>
+          <w:lang w:val="fr-FR"/>
+        </w:rPr>
+        <w:t xml:space="preserve">Description : </w:t>
+      </w:r>
+      <w:r>
+        <w:rPr>
+          <w:rFonts w:asciiTheme="majorHAnsi" w:hAnsiTheme="majorHAnsi"/>
+          <w:color w:val="000000"/>
+          <w:sz w:val="24"/>
+          <w:szCs w:val="24"/>
+          <w:lang w:val="fr-FR"/>
+        </w:rPr>
+        <w:br/>
+      </w:r>
+      <w:r>
+        <w:rPr>
+          <w:rFonts w:asciiTheme="majorHAnsi" w:hAnsiTheme="majorHAnsi"/>
+          <w:color w:val="000000"/>
+          <w:sz w:val="24"/>
+          <w:szCs w:val="24"/>
+          <w:lang w:val="fr-FR"/>
+        </w:rPr>
+        <w:br/>
+      </w:r>
+      <w:r>
+        <w:rPr>
+          <w:rFonts w:asciiTheme="majorHAnsi" w:hAnsiTheme="majorHAnsi" w:cs="Arial"/>
+          <w:color w:val="000000"/>
+          <w:sz w:val="24"/>
+          <w:szCs w:val="24"/>
+          <w:u w:val="single"/>
+          <w:lang w:val="fr-FR"/>
+        </w:rPr>
+        <w:t>Acteur :</w:t>
+      </w:r>
+    </w:p>
+    <w:p>
+      <w:pPr>
+        <w:pStyle w:val="Heading3"/>
+        <w:rPr>
+          <w:lang w:val="fr-FR"/>
+        </w:rPr>
+      </w:pPr>
+      <w:r>
+        <w:rPr>
+          <w:lang w:val="fr-FR"/>
+        </w:rPr>
+        <w:t xml:space="preserve"> </w:t>
+      </w:r>
+      <w:r>
+        <w:rPr>
+          <w:lang w:val="fr-FR"/>
+        </w:rPr>
+        <w:t>UC0</w:t>
+      </w:r>
+      <w:r>
+        <w:rPr>
+          <w:lang w:val="fr-FR"/>
+        </w:rPr>
+        <w:t>3</w:t>
+      </w:r>
+      <w:r>
+        <w:rPr>
+          <w:lang w:val="fr-FR"/>
+        </w:rPr>
+        <w:t xml:space="preserve"> – </w:t>
+      </w:r>
+      <w:r>
+        <w:rPr>
+          <w:lang w:val="fr-FR"/>
+        </w:rPr>
+        <w:t>Consultation des commandites</w:t>
+      </w:r>
+    </w:p>
+    <w:p>
+      <w:pPr>
+        <w:widowControl/>
+        <w:spacing w:after="120" w:line="240" w:lineRule="auto"/>
+        <w:ind w:left="720"/>
+        <w:jc w:val="both"/>
+        <w:rPr>
           <w:rFonts w:ascii="Arial" w:hAnsi="Arial" w:cs="Arial"/>
+          <w:lang w:val="fr-CA"/>
+        </w:rPr>
+      </w:pPr>
+      <w:r>
+        <w:rPr>
+          <w:rFonts w:asciiTheme="majorHAnsi" w:hAnsiTheme="majorHAnsi" w:cs="Arial"/>
+          <w:color w:val="000000"/>
+          <w:sz w:val="24"/>
+          <w:szCs w:val="24"/>
+          <w:u w:val="single"/>
+          <w:lang w:val="fr-FR"/>
+        </w:rPr>
+        <w:t xml:space="preserve">Description : </w:t>
+      </w:r>
+      <w:r>
+        <w:rPr>
+          <w:rFonts w:asciiTheme="majorHAnsi" w:hAnsiTheme="majorHAnsi"/>
+          <w:color w:val="000000"/>
+          <w:sz w:val="24"/>
+          <w:szCs w:val="24"/>
+          <w:lang w:val="fr-FR"/>
+        </w:rPr>
+        <w:br/>
+      </w:r>
+      <w:r>
+        <w:rPr>
+          <w:rFonts w:asciiTheme="majorHAnsi" w:hAnsiTheme="majorHAnsi"/>
+          <w:color w:val="000000"/>
+          <w:sz w:val="24"/>
+          <w:szCs w:val="24"/>
+          <w:lang w:val="fr-FR"/>
+        </w:rPr>
+        <w:br/>
+      </w:r>
+      <w:r>
+        <w:rPr>
+          <w:rFonts w:asciiTheme="majorHAnsi" w:hAnsiTheme="majorHAnsi" w:cs="Arial"/>
+          <w:color w:val="000000"/>
+          <w:sz w:val="24"/>
+          <w:szCs w:val="24"/>
+          <w:u w:val="single"/>
+          <w:lang w:val="fr-FR"/>
+        </w:rPr>
+        <w:t>Acteur :</w:t>
+      </w:r>
+    </w:p>
+    <w:p>
+      <w:pPr>
+        <w:pStyle w:val="Heading3"/>
+        <w:rPr>
+          <w:lang w:val="fr-FR"/>
+        </w:rPr>
+      </w:pPr>
+      <w:r>
+        <w:rPr>
+          <w:lang w:val="fr-FR"/>
+        </w:rPr>
+        <w:t>UC0</w:t>
+      </w:r>
+      <w:r>
+        <w:rPr>
+          <w:lang w:val="fr-FR"/>
+        </w:rPr>
+        <w:t>4</w:t>
+      </w:r>
+      <w:r>
+        <w:rPr>
+          <w:lang w:val="fr-FR"/>
+        </w:rPr>
+        <w:t xml:space="preserve"> – </w:t>
+      </w:r>
+      <w:r>
+        <w:rPr>
+          <w:lang w:val="fr-FR"/>
+        </w:rPr>
+        <w:t>Gestion</w:t>
+      </w:r>
+      <w:r>
+        <w:rPr>
+          <w:lang w:val="fr-FR"/>
+        </w:rPr>
+        <w:t xml:space="preserve"> des </w:t>
+      </w:r>
+      <w:r>
+        <w:rPr>
+          <w:lang w:val="fr-FR"/>
+        </w:rPr>
+        <w:t>commandite</w:t>
+      </w:r>
+      <w:r>
+        <w:rPr>
+          <w:lang w:val="fr-FR"/>
+        </w:rPr>
+        <w:t>s</w:t>
+      </w:r>
+    </w:p>
+    <w:p>
+      <w:pPr>
+        <w:widowControl/>
+        <w:spacing w:after="120" w:line="240" w:lineRule="auto"/>
+        <w:ind w:left="720"/>
+        <w:jc w:val="both"/>
+        <w:rPr>
+          <w:rFonts w:ascii="Arial" w:hAnsi="Arial" w:cs="Arial"/>
+          <w:lang w:val="fr-CA"/>
+        </w:rPr>
+      </w:pPr>
+      <w:r>
+        <w:rPr>
+          <w:rFonts w:asciiTheme="majorHAnsi" w:hAnsiTheme="majorHAnsi" w:cs="Arial"/>
+          <w:color w:val="000000"/>
+          <w:sz w:val="24"/>
+          <w:szCs w:val="24"/>
+          <w:u w:val="single"/>
+          <w:lang w:val="fr-FR"/>
+        </w:rPr>
+        <w:t xml:space="preserve">Description : </w:t>
+      </w:r>
+      <w:r>
+        <w:rPr>
+          <w:rFonts w:asciiTheme="majorHAnsi" w:hAnsiTheme="majorHAnsi"/>
+          <w:color w:val="000000"/>
+          <w:sz w:val="24"/>
+          <w:szCs w:val="24"/>
+          <w:lang w:val="fr-FR"/>
+        </w:rPr>
+        <w:br/>
+      </w:r>
+      <w:r>
+        <w:rPr>
+          <w:rFonts w:asciiTheme="majorHAnsi" w:hAnsiTheme="majorHAnsi"/>
+          <w:color w:val="000000"/>
+          <w:sz w:val="24"/>
+          <w:szCs w:val="24"/>
+          <w:lang w:val="fr-FR"/>
+        </w:rPr>
+        <w:br/>
+      </w:r>
+      <w:r>
+        <w:rPr>
+          <w:rFonts w:asciiTheme="majorHAnsi" w:hAnsiTheme="majorHAnsi" w:cs="Arial"/>
+          <w:color w:val="000000"/>
+          <w:sz w:val="24"/>
+          <w:szCs w:val="24"/>
+          <w:u w:val="single"/>
+          <w:lang w:val="fr-FR"/>
+        </w:rPr>
+        <w:t>Acteur :</w:t>
+      </w:r>
+    </w:p>
+    <w:p>
+      <w:pPr>
+        <w:pStyle w:val="Heading3"/>
+        <w:rPr>
+          <w:lang w:val="fr-FR"/>
+        </w:rPr>
+      </w:pPr>
+      <w:r>
+        <w:rPr>
+          <w:lang w:val="fr-FR"/>
+        </w:rPr>
+        <w:lastRenderedPageBreak/>
+        <w:t xml:space="preserve">UC05 – </w:t>
+      </w:r>
+      <w:r>
+        <w:rPr>
+          <w:lang w:val="fr-FR"/>
+        </w:rPr>
+        <w:t>Consultation</w:t>
+      </w:r>
+      <w:r>
+        <w:rPr>
+          <w:lang w:val="fr-FR"/>
+        </w:rPr>
+        <w:t xml:space="preserve"> des fournisseurs</w:t>
+      </w:r>
+    </w:p>
+    <w:p>
+      <w:pPr>
+        <w:widowControl/>
+        <w:spacing w:after="120" w:line="240" w:lineRule="auto"/>
+        <w:ind w:left="720"/>
+        <w:jc w:val="both"/>
+        <w:rPr>
+          <w:rFonts w:ascii="Arial" w:hAnsi="Arial" w:cs="Arial"/>
+          <w:lang w:val="fr-CA"/>
+        </w:rPr>
+      </w:pPr>
+      <w:r>
+        <w:rPr>
+          <w:rFonts w:asciiTheme="majorHAnsi" w:hAnsiTheme="majorHAnsi" w:cs="Arial"/>
+          <w:color w:val="000000"/>
+          <w:sz w:val="24"/>
+          <w:szCs w:val="24"/>
+          <w:u w:val="single"/>
+          <w:lang w:val="fr-FR"/>
+        </w:rPr>
+        <w:t xml:space="preserve">Description : </w:t>
+      </w:r>
+      <w:r>
+        <w:rPr>
+          <w:rFonts w:asciiTheme="majorHAnsi" w:hAnsiTheme="majorHAnsi"/>
+          <w:color w:val="000000"/>
+          <w:sz w:val="24"/>
+          <w:szCs w:val="24"/>
+          <w:lang w:val="fr-FR"/>
+        </w:rPr>
+        <w:br/>
+      </w:r>
+      <w:r>
+        <w:rPr>
+          <w:rFonts w:asciiTheme="majorHAnsi" w:hAnsiTheme="majorHAnsi"/>
+          <w:color w:val="000000"/>
+          <w:sz w:val="24"/>
+          <w:szCs w:val="24"/>
+          <w:lang w:val="fr-FR"/>
+        </w:rPr>
+        <w:br/>
+      </w:r>
+      <w:r>
+        <w:rPr>
+          <w:rFonts w:asciiTheme="majorHAnsi" w:hAnsiTheme="majorHAnsi" w:cs="Arial"/>
+          <w:color w:val="000000"/>
+          <w:sz w:val="24"/>
+          <w:szCs w:val="24"/>
+          <w:u w:val="single"/>
+          <w:lang w:val="fr-FR"/>
+        </w:rPr>
+        <w:t>Acteur :</w:t>
+      </w:r>
+    </w:p>
+    <w:p>
+      <w:pPr>
+        <w:pStyle w:val="Heading3"/>
+        <w:rPr>
+          <w:lang w:val="fr-FR"/>
+        </w:rPr>
+      </w:pPr>
+      <w:r>
+        <w:rPr>
+          <w:lang w:val="fr-FR"/>
+        </w:rPr>
+        <w:t>UC0</w:t>
+      </w:r>
+      <w:r>
+        <w:rPr>
+          <w:lang w:val="fr-FR"/>
+        </w:rPr>
+        <w:t>6</w:t>
+      </w:r>
+      <w:r>
+        <w:rPr>
+          <w:lang w:val="fr-FR"/>
+        </w:rPr>
+        <w:t xml:space="preserve"> – Gestion des </w:t>
+      </w:r>
+      <w:r>
+        <w:rPr>
+          <w:lang w:val="fr-FR"/>
+        </w:rPr>
+        <w:t>fournisseurs</w:t>
+      </w:r>
+    </w:p>
+    <w:p>
+      <w:pPr>
+        <w:widowControl/>
+        <w:spacing w:after="120" w:line="240" w:lineRule="auto"/>
+        <w:ind w:left="720"/>
+        <w:jc w:val="both"/>
+        <w:rPr>
+          <w:rFonts w:ascii="Arial" w:hAnsi="Arial" w:cs="Arial"/>
+          <w:lang w:val="fr-CA"/>
+        </w:rPr>
+      </w:pPr>
+      <w:r>
+        <w:rPr>
+          <w:rFonts w:asciiTheme="majorHAnsi" w:hAnsiTheme="majorHAnsi" w:cs="Arial"/>
+          <w:color w:val="000000"/>
+          <w:sz w:val="24"/>
+          <w:szCs w:val="24"/>
+          <w:u w:val="single"/>
+          <w:lang w:val="fr-FR"/>
+        </w:rPr>
+        <w:t xml:space="preserve">Description : </w:t>
+      </w:r>
+      <w:r>
+        <w:rPr>
+          <w:rFonts w:asciiTheme="majorHAnsi" w:hAnsiTheme="majorHAnsi"/>
+          <w:color w:val="000000"/>
+          <w:sz w:val="24"/>
+          <w:szCs w:val="24"/>
+          <w:lang w:val="fr-FR"/>
+        </w:rPr>
+        <w:br/>
+      </w:r>
+      <w:r>
+        <w:rPr>
+          <w:rFonts w:asciiTheme="majorHAnsi" w:hAnsiTheme="majorHAnsi"/>
+          <w:color w:val="000000"/>
+          <w:sz w:val="24"/>
+          <w:szCs w:val="24"/>
+          <w:lang w:val="fr-FR"/>
+        </w:rPr>
+        <w:br/>
+      </w:r>
+      <w:r>
+        <w:rPr>
+          <w:rFonts w:asciiTheme="majorHAnsi" w:hAnsiTheme="majorHAnsi" w:cs="Arial"/>
+          <w:color w:val="000000"/>
+          <w:sz w:val="24"/>
+          <w:szCs w:val="24"/>
+          <w:u w:val="single"/>
+          <w:lang w:val="fr-FR"/>
+        </w:rPr>
+        <w:t>Acteur :</w:t>
+      </w:r>
+    </w:p>
+    <w:p>
+      <w:pPr>
+        <w:pStyle w:val="Heading3"/>
+        <w:rPr>
+          <w:lang w:val="fr-FR"/>
+        </w:rPr>
+      </w:pPr>
+      <w:r>
+        <w:rPr>
+          <w:lang w:val="fr-FR"/>
+        </w:rPr>
+        <w:t>UC</w:t>
+      </w:r>
+      <w:r>
+        <w:rPr>
+          <w:lang w:val="fr-FR"/>
+        </w:rPr>
+        <w:t>07</w:t>
+      </w:r>
+      <w:r>
+        <w:rPr>
+          <w:lang w:val="fr-FR"/>
+        </w:rPr>
+        <w:t xml:space="preserve"> – </w:t>
+      </w:r>
+      <w:r>
+        <w:rPr>
+          <w:lang w:val="fr-FR"/>
+        </w:rPr>
+        <w:t>Authentification</w:t>
+      </w:r>
+    </w:p>
+    <w:p>
+      <w:pPr>
+        <w:widowControl/>
+        <w:spacing w:after="120" w:line="240" w:lineRule="auto"/>
+        <w:ind w:left="720"/>
+        <w:jc w:val="both"/>
+        <w:rPr>
+          <w:rFonts w:ascii="Arial" w:hAnsi="Arial" w:cs="Arial"/>
+          <w:lang w:val="fr-CA"/>
+        </w:rPr>
+      </w:pPr>
+      <w:r>
+        <w:rPr>
+          <w:rFonts w:asciiTheme="majorHAnsi" w:hAnsiTheme="majorHAnsi" w:cs="Arial"/>
+          <w:color w:val="000000"/>
+          <w:sz w:val="24"/>
+          <w:szCs w:val="24"/>
+          <w:u w:val="single"/>
+          <w:lang w:val="fr-FR"/>
+        </w:rPr>
+        <w:t xml:space="preserve">Description : </w:t>
+      </w:r>
+      <w:r>
+        <w:rPr>
+          <w:rFonts w:asciiTheme="majorHAnsi" w:hAnsiTheme="majorHAnsi"/>
+          <w:color w:val="000000"/>
+          <w:sz w:val="24"/>
+          <w:szCs w:val="24"/>
+          <w:lang w:val="fr-FR"/>
+        </w:rPr>
+        <w:br/>
+      </w:r>
+      <w:r>
+        <w:rPr>
+          <w:rFonts w:asciiTheme="majorHAnsi" w:hAnsiTheme="majorHAnsi"/>
+          <w:color w:val="000000"/>
+          <w:sz w:val="24"/>
+          <w:szCs w:val="24"/>
+          <w:lang w:val="fr-FR"/>
+        </w:rPr>
+        <w:br/>
+      </w:r>
+      <w:r>
+        <w:rPr>
+          <w:rFonts w:asciiTheme="majorHAnsi" w:hAnsiTheme="majorHAnsi" w:cs="Arial"/>
+          <w:color w:val="000000"/>
+          <w:sz w:val="24"/>
+          <w:szCs w:val="24"/>
+          <w:u w:val="single"/>
+          <w:lang w:val="fr-FR"/>
+        </w:rPr>
+        <w:t>Acteur :</w:t>
+      </w:r>
+    </w:p>
+    <w:p>
+      <w:pPr>
+        <w:pStyle w:val="Heading3"/>
+        <w:rPr>
+          <w:lang w:val="fr-FR"/>
+        </w:rPr>
+      </w:pPr>
+      <w:r>
+        <w:rPr>
+          <w:lang w:val="fr-FR"/>
+        </w:rPr>
+        <w:t>UC0</w:t>
+      </w:r>
+      <w:r>
+        <w:rPr>
+          <w:lang w:val="fr-FR"/>
+        </w:rPr>
+        <w:t>8</w:t>
+      </w:r>
+      <w:r>
+        <w:rPr>
+          <w:lang w:val="fr-FR"/>
+        </w:rPr>
+        <w:t xml:space="preserve"> – </w:t>
+      </w:r>
+      <w:r>
+        <w:rPr>
+          <w:lang w:val="fr-FR"/>
+        </w:rPr>
+        <w:t>Gestion du profil utilisateur</w:t>
+      </w:r>
+    </w:p>
+    <w:p>
+      <w:pPr>
+        <w:widowControl/>
+        <w:spacing w:after="120" w:line="240" w:lineRule="auto"/>
+        <w:ind w:left="720"/>
+        <w:jc w:val="both"/>
+        <w:rPr>
+          <w:rFonts w:ascii="Arial" w:hAnsi="Arial" w:cs="Arial"/>
+          <w:lang w:val="fr-CA"/>
+        </w:rPr>
+      </w:pPr>
+      <w:r>
+        <w:rPr>
+          <w:rFonts w:asciiTheme="majorHAnsi" w:hAnsiTheme="majorHAnsi" w:cs="Arial"/>
+          <w:color w:val="000000"/>
+          <w:sz w:val="24"/>
+          <w:szCs w:val="24"/>
+          <w:u w:val="single"/>
+          <w:lang w:val="fr-FR"/>
+        </w:rPr>
+        <w:t xml:space="preserve">Description : </w:t>
+      </w:r>
+      <w:r>
+        <w:rPr>
+          <w:rFonts w:asciiTheme="majorHAnsi" w:hAnsiTheme="majorHAnsi"/>
+          <w:color w:val="000000"/>
+          <w:sz w:val="24"/>
+          <w:szCs w:val="24"/>
+          <w:lang w:val="fr-FR"/>
+        </w:rPr>
+        <w:br/>
+      </w:r>
+      <w:r>
+        <w:rPr>
+          <w:rFonts w:asciiTheme="majorHAnsi" w:hAnsiTheme="majorHAnsi"/>
+          <w:color w:val="000000"/>
+          <w:sz w:val="24"/>
+          <w:szCs w:val="24"/>
+          <w:lang w:val="fr-FR"/>
+        </w:rPr>
+        <w:br/>
+      </w:r>
+      <w:r>
+        <w:rPr>
+          <w:rFonts w:asciiTheme="majorHAnsi" w:hAnsiTheme="majorHAnsi" w:cs="Arial"/>
+          <w:color w:val="000000"/>
+          <w:sz w:val="24"/>
+          <w:szCs w:val="24"/>
+          <w:u w:val="single"/>
+          <w:lang w:val="fr-FR"/>
+        </w:rPr>
+        <w:t>Acteur :</w:t>
+      </w:r>
+    </w:p>
+    <w:p>
+      <w:pPr>
+        <w:widowControl/>
+        <w:spacing w:after="120" w:line="240" w:lineRule="auto"/>
+        <w:ind w:left="720"/>
+        <w:jc w:val="both"/>
+        <w:rPr>
+          <w:rFonts w:ascii="Arial" w:hAnsi="Arial" w:cs="Arial"/>
+          <w:lang w:val="fr-CA"/>
+        </w:rPr>
+      </w:pPr>
+    </w:p>
+    <w:p>
+      <w:pPr>
+        <w:widowControl/>
+        <w:spacing w:after="120" w:line="240" w:lineRule="auto"/>
+        <w:ind w:left="720"/>
+        <w:jc w:val="both"/>
+        <w:rPr>
+          <w:rFonts w:ascii="Arial" w:hAnsi="Arial" w:cs="Arial"/>
+          <w:lang w:val="fr-CA"/>
         </w:rPr>
       </w:pPr>
     </w:p>
@@ -3469,94 +4424,287 @@
         <w:rPr>
           <w:rFonts w:cs="Arial"/>
         </w:rPr>
+        <w:t xml:space="preserve">Les </w:t>
+      </w:r>
+      <w:proofErr w:type="spellStart"/>
+      <w:r>
+        <w:rPr>
+          <w:rFonts w:cs="Arial"/>
+        </w:rPr>
+        <w:t>acteurs</w:t>
+      </w:r>
+      <w:bookmarkEnd w:id="9"/>
+      <w:proofErr w:type="spellEnd"/>
+    </w:p>
+    <w:p>
+      <w:pPr>
+        <w:pStyle w:val="Heading3"/>
+      </w:pPr>
+      <w:proofErr w:type="spellStart"/>
+      <w:r>
+        <w:t>Sommaire</w:t>
+      </w:r>
+      <w:proofErr w:type="spellEnd"/>
+    </w:p>
+    <w:p>
+      <w:r>
+        <w:rPr>
+          <w:noProof/>
+        </w:rPr>
+        <w:drawing>
+          <wp:inline distT="0" distB="0" distL="0" distR="0" wp14:anchorId="6A24AB37" wp14:editId="175EE1DE">
+            <wp:extent cx="4619625" cy="3381375"/>
+            <wp:effectExtent l="0" t="0" r="9525" b="9525"/>
+            <wp:docPr id="3" name="Picture 3"/>
+            <wp:cNvGraphicFramePr>
+              <a:graphicFrameLocks xmlns:a="http://schemas.openxmlformats.org/drawingml/2006/main" noChangeAspect="1"/>
+            </wp:cNvGraphicFramePr>
+            <a:graphic xmlns:a="http://schemas.openxmlformats.org/drawingml/2006/main">
+              <a:graphicData uri="http://schemas.openxmlformats.org/drawingml/2006/picture">
+                <pic:pic xmlns:pic="http://schemas.openxmlformats.org/drawingml/2006/picture">
+                  <pic:nvPicPr>
+                    <pic:cNvPr id="0" name=""/>
+                    <pic:cNvPicPr/>
+                  </pic:nvPicPr>
+                  <pic:blipFill>
+                    <a:blip r:embed="rId10"/>
+                    <a:stretch>
+                      <a:fillRect/>
+                    </a:stretch>
+                  </pic:blipFill>
+                  <pic:spPr>
+                    <a:xfrm>
+                      <a:off x="0" y="0"/>
+                      <a:ext cx="4619625" cy="3381375"/>
+                    </a:xfrm>
+                    <a:prstGeom prst="rect">
+                      <a:avLst/>
+                    </a:prstGeom>
+                  </pic:spPr>
+                </pic:pic>
+              </a:graphicData>
+            </a:graphic>
+          </wp:inline>
+        </w:drawing>
+      </w:r>
+    </w:p>
+    <w:p>
+      <w:pPr>
+        <w:widowControl/>
+        <w:spacing w:line="240" w:lineRule="auto"/>
+        <w:rPr>
+          <w:rFonts w:ascii="Arial" w:hAnsi="Arial"/>
+          <w:i/>
+        </w:rPr>
+      </w:pPr>
+      <w:r>
+        <w:br w:type="page"/>
+      </w:r>
+    </w:p>
+    <w:p>
+      <w:pPr>
+        <w:pStyle w:val="Heading3"/>
+      </w:pPr>
+      <w:proofErr w:type="spellStart"/>
+      <w:r>
         <w:lastRenderedPageBreak/>
-        <w:t>Les acteurs</w:t>
-      </w:r>
-      <w:bookmarkEnd w:id="9"/>
-    </w:p>
-    <w:p>
-      <w:pPr>
-        <w:tabs>
-          <w:tab w:val="left" w:pos="720"/>
-        </w:tabs>
+        <w:t>Capitaine</w:t>
+      </w:r>
+      <w:proofErr w:type="spellEnd"/>
+    </w:p>
+    <w:p>
+      <w:r>
+        <w:t>BLABLA</w:t>
+      </w:r>
+    </w:p>
+    <w:p>
+      <w:pPr>
+        <w:jc w:val="center"/>
+      </w:pPr>
+      <w:r>
+        <w:rPr>
+          <w:noProof/>
+        </w:rPr>
+        <w:drawing>
+          <wp:inline distT="0" distB="0" distL="0" distR="0" wp14:anchorId="760432FB" wp14:editId="78FDDE05">
+            <wp:extent cx="5943600" cy="2226945"/>
+            <wp:effectExtent l="0" t="0" r="0" b="1905"/>
+            <wp:docPr id="5" name="Picture 5"/>
+            <wp:cNvGraphicFramePr>
+              <a:graphicFrameLocks xmlns:a="http://schemas.openxmlformats.org/drawingml/2006/main" noChangeAspect="1"/>
+            </wp:cNvGraphicFramePr>
+            <a:graphic xmlns:a="http://schemas.openxmlformats.org/drawingml/2006/main">
+              <a:graphicData uri="http://schemas.openxmlformats.org/drawingml/2006/picture">
+                <pic:pic xmlns:pic="http://schemas.openxmlformats.org/drawingml/2006/picture">
+                  <pic:nvPicPr>
+                    <pic:cNvPr id="0" name=""/>
+                    <pic:cNvPicPr/>
+                  </pic:nvPicPr>
+                  <pic:blipFill>
+                    <a:blip r:embed="rId11"/>
+                    <a:stretch>
+                      <a:fillRect/>
+                    </a:stretch>
+                  </pic:blipFill>
+                  <pic:spPr>
+                    <a:xfrm>
+                      <a:off x="0" y="0"/>
+                      <a:ext cx="5943600" cy="2226945"/>
+                    </a:xfrm>
+                    <a:prstGeom prst="rect">
+                      <a:avLst/>
+                    </a:prstGeom>
+                  </pic:spPr>
+                </pic:pic>
+              </a:graphicData>
+            </a:graphic>
+          </wp:inline>
+        </w:drawing>
+      </w:r>
+    </w:p>
+    <w:p>
+      <w:pPr>
+        <w:pStyle w:val="Heading3"/>
+      </w:pPr>
+      <w:proofErr w:type="spellStart"/>
+      <w:r>
+        <w:t>Membre</w:t>
+      </w:r>
+      <w:proofErr w:type="spellEnd"/>
+    </w:p>
+    <w:p>
+      <w:pPr>
+        <w:rPr>
+          <w:lang w:val="fr-CA"/>
+        </w:rPr>
+      </w:pPr>
+      <w:r>
+        <w:rPr>
+          <w:lang w:val="fr-CA"/>
+        </w:rPr>
+        <w:t xml:space="preserve">Le membre sera l’acteur qui utilisera le système en plus grand nombre. </w:t>
+      </w:r>
+      <w:r>
+        <w:rPr>
+          <w:lang w:val="fr-CA"/>
+        </w:rPr>
+        <w:t>Il représente l’utilisateur lambda du système.</w:t>
+      </w:r>
+    </w:p>
+    <w:p>
+      <w:pPr>
         <w:spacing w:after="120"/>
         <w:jc w:val="both"/>
         <w:rPr>
           <w:rFonts w:ascii="Arial" w:hAnsi="Arial" w:cs="Arial"/>
         </w:rPr>
       </w:pPr>
+      <w:proofErr w:type="spellStart"/>
       <w:r>
         <w:rPr>
           <w:rFonts w:ascii="Arial" w:hAnsi="Arial" w:cs="Arial"/>
         </w:rPr>
-        <w:tab/>
-        <w:t xml:space="preserve">All of the actors mentioned in the use-case model survey are reported here. For </w:t>
-      </w:r>
-      <w:r>
+        <w:t>Blabls</w:t>
+      </w:r>
+      <w:proofErr w:type="spellEnd"/>
+    </w:p>
+    <w:p>
+      <w:pPr>
+        <w:spacing w:after="120"/>
+        <w:jc w:val="center"/>
         <w:rPr>
           <w:rFonts w:ascii="Arial" w:hAnsi="Arial" w:cs="Arial"/>
         </w:rPr>
-        <w:tab/>
-        <w:t>each actor, you should list:</w:t>
-      </w:r>
-    </w:p>
-    <w:p>
-      <w:pPr>
-        <w:widowControl/>
-        <w:numPr>
-          <w:ilvl w:val="0"/>
-          <w:numId w:val="30"/>
-        </w:numPr>
-        <w:tabs>
-          <w:tab w:val="clear" w:pos="720"/>
-        </w:tabs>
-        <w:spacing w:after="120" w:line="240" w:lineRule="auto"/>
-        <w:ind w:left="1440" w:hanging="720"/>
-        <w:jc w:val="both"/>
-        <w:rPr>
-          <w:rFonts w:ascii="Arial" w:hAnsi="Arial" w:cs="Arial"/>
-        </w:rPr>
-      </w:pPr>
-      <w:r>
-        <w:rPr>
-          <w:rFonts w:ascii="Arial" w:hAnsi="Arial" w:cs="Arial"/>
-        </w:rPr>
-        <w:t>The actor’s name.</w:t>
-      </w:r>
-    </w:p>
-    <w:p>
-      <w:pPr>
-        <w:widowControl/>
-        <w:numPr>
-          <w:ilvl w:val="0"/>
-          <w:numId w:val="30"/>
-        </w:numPr>
-        <w:tabs>
-          <w:tab w:val="clear" w:pos="720"/>
-        </w:tabs>
-        <w:spacing w:after="120" w:line="240" w:lineRule="auto"/>
-        <w:ind w:left="1440" w:hanging="720"/>
-        <w:jc w:val="both"/>
-        <w:rPr>
-          <w:rFonts w:ascii="Arial" w:hAnsi="Arial" w:cs="Arial"/>
-        </w:rPr>
-      </w:pPr>
-      <w:r>
-        <w:rPr>
-          <w:rFonts w:ascii="Arial" w:hAnsi="Arial" w:cs="Arial"/>
-        </w:rPr>
-        <w:t>A brief description of the actor.</w:t>
-      </w:r>
-    </w:p>
-    <w:p>
-      <w:pPr>
-        <w:spacing w:after="120"/>
-        <w:jc w:val="both"/>
-        <w:rPr>
-          <w:rFonts w:ascii="Arial" w:hAnsi="Arial" w:cs="Arial"/>
-        </w:rPr>
-      </w:pPr>
-    </w:p>
+      </w:pPr>
+      <w:r>
+        <w:rPr>
+          <w:noProof/>
+        </w:rPr>
+        <w:drawing>
+          <wp:inline distT="0" distB="0" distL="0" distR="0" wp14:anchorId="17DE2C47" wp14:editId="04900B67">
+            <wp:extent cx="3508496" cy="2823667"/>
+            <wp:effectExtent l="0" t="0" r="0" b="0"/>
+            <wp:docPr id="4" name="Picture 4"/>
+            <wp:cNvGraphicFramePr>
+              <a:graphicFrameLocks xmlns:a="http://schemas.openxmlformats.org/drawingml/2006/main" noChangeAspect="1"/>
+            </wp:cNvGraphicFramePr>
+            <a:graphic xmlns:a="http://schemas.openxmlformats.org/drawingml/2006/main">
+              <a:graphicData uri="http://schemas.openxmlformats.org/drawingml/2006/picture">
+                <pic:pic xmlns:pic="http://schemas.openxmlformats.org/drawingml/2006/picture">
+                  <pic:nvPicPr>
+                    <pic:cNvPr id="0" name=""/>
+                    <pic:cNvPicPr/>
+                  </pic:nvPicPr>
+                  <pic:blipFill>
+                    <a:blip r:embed="rId12"/>
+                    <a:stretch>
+                      <a:fillRect/>
+                    </a:stretch>
+                  </pic:blipFill>
+                  <pic:spPr>
+                    <a:xfrm>
+                      <a:off x="0" y="0"/>
+                      <a:ext cx="3512983" cy="2827278"/>
+                    </a:xfrm>
+                    <a:prstGeom prst="rect">
+                      <a:avLst/>
+                    </a:prstGeom>
+                  </pic:spPr>
+                </pic:pic>
+              </a:graphicData>
+            </a:graphic>
+          </wp:inline>
+        </w:drawing>
+      </w:r>
+    </w:p>
+    <w:p>
+      <w:pPr>
+        <w:pStyle w:val="Heading3"/>
+      </w:pPr>
+      <w:proofErr w:type="spellStart"/>
+      <w:r>
+        <w:t>Ressource</w:t>
+      </w:r>
+      <w:proofErr w:type="spellEnd"/>
+      <w:r>
+        <w:t xml:space="preserve"> </w:t>
+      </w:r>
+      <w:proofErr w:type="spellStart"/>
+      <w:r>
+        <w:t>humaine</w:t>
+      </w:r>
+      <w:proofErr w:type="spellEnd"/>
+    </w:p>
+    <w:p/>
+    <w:p>
+      <w:pPr>
+        <w:pStyle w:val="Heading3"/>
+      </w:pPr>
+      <w:proofErr w:type="spellStart"/>
+      <w:r>
+        <w:t>Administrateur</w:t>
+      </w:r>
+      <w:proofErr w:type="spellEnd"/>
+      <w:r>
+        <w:t xml:space="preserve"> Club</w:t>
+      </w:r>
+    </w:p>
+    <w:p/>
+    <w:p>
+      <w:pPr>
+        <w:pStyle w:val="Heading3"/>
+      </w:pPr>
+      <w:proofErr w:type="spellStart"/>
+      <w:r>
+        <w:t>Administrateur</w:t>
+      </w:r>
+      <w:proofErr w:type="spellEnd"/>
+      <w:r>
+        <w:t xml:space="preserve"> ETS</w:t>
+      </w:r>
+    </w:p>
+    <w:p/>
+    <w:p/>
     <w:p>
       <w:pPr>
         <w:pStyle w:val="Heading1"/>
@@ -3569,9 +4717,18 @@
         <w:rPr>
           <w:rFonts w:cs="Arial"/>
         </w:rPr>
-        <w:t>Les exigences</w:t>
+        <w:lastRenderedPageBreak/>
+        <w:t xml:space="preserve">Les </w:t>
+      </w:r>
+      <w:proofErr w:type="spellStart"/>
+      <w:r>
+        <w:rPr>
+          <w:rFonts w:cs="Arial"/>
+        </w:rPr>
+        <w:t>exigences</w:t>
       </w:r>
       <w:bookmarkEnd w:id="10"/>
+      <w:proofErr w:type="spellEnd"/>
     </w:p>
     <w:p>
       <w:pPr>
@@ -3639,9 +4796,22 @@
       </w:pPr>
       <w:bookmarkStart w:id="11" w:name="_Toc393219187"/>
       <w:r>
-        <w:t>Les exigences fonctionnelles</w:t>
+        <w:t xml:space="preserve">Les </w:t>
+      </w:r>
+      <w:proofErr w:type="spellStart"/>
+      <w:r>
+        <w:t>exigences</w:t>
+      </w:r>
+      <w:proofErr w:type="spellEnd"/>
+      <w:r>
+        <w:t xml:space="preserve"> </w:t>
+      </w:r>
+      <w:proofErr w:type="spellStart"/>
+      <w:r>
+        <w:t>fonctionnelles</w:t>
       </w:r>
       <w:bookmarkEnd w:id="11"/>
+      <w:proofErr w:type="spellEnd"/>
     </w:p>
     <w:p>
       <w:pPr>
@@ -3695,9 +4865,22 @@
       </w:pPr>
       <w:bookmarkStart w:id="12" w:name="_Toc393219188"/>
       <w:r>
-        <w:t>Les exigences non fonctionnelles</w:t>
+        <w:t xml:space="preserve">Les </w:t>
+      </w:r>
+      <w:proofErr w:type="spellStart"/>
+      <w:r>
+        <w:t>exigences</w:t>
+      </w:r>
+      <w:proofErr w:type="spellEnd"/>
+      <w:r>
+        <w:t xml:space="preserve"> non </w:t>
+      </w:r>
+      <w:proofErr w:type="spellStart"/>
+      <w:r>
+        <w:t>fonctionnelles</w:t>
       </w:r>
       <w:bookmarkEnd w:id="12"/>
+      <w:proofErr w:type="spellEnd"/>
     </w:p>
     <w:p>
       <w:pPr>
@@ -3720,10 +4903,20 @@
         <w:pStyle w:val="Heading3"/>
       </w:pPr>
       <w:bookmarkStart w:id="13" w:name="_Toc393219189"/>
-      <w:r>
-        <w:t>Facilité d’utilisation</w:t>
+      <w:proofErr w:type="spellStart"/>
+      <w:r>
+        <w:t>Facilité</w:t>
+      </w:r>
+      <w:proofErr w:type="spellEnd"/>
+      <w:r>
+        <w:t xml:space="preserve"> </w:t>
+      </w:r>
+      <w:proofErr w:type="spellStart"/>
+      <w:r>
+        <w:t>d’utilisation</w:t>
       </w:r>
       <w:bookmarkEnd w:id="13"/>
+      <w:proofErr w:type="spellEnd"/>
     </w:p>
     <w:p>
       <w:pPr>
@@ -3831,10 +5024,12 @@
         <w:pStyle w:val="Heading3"/>
       </w:pPr>
       <w:bookmarkStart w:id="14" w:name="_Toc393219190"/>
+      <w:proofErr w:type="spellStart"/>
       <w:r>
         <w:t>Fiabilité</w:t>
       </w:r>
       <w:bookmarkEnd w:id="14"/>
+      <w:proofErr w:type="spellEnd"/>
     </w:p>
     <w:p>
       <w:pPr>
@@ -3871,7 +5066,29 @@
         <w:rPr>
           <w:rFonts w:ascii="Arial" w:hAnsi="Arial" w:cs="Arial"/>
         </w:rPr>
-        <w:t>Availability: Specify percent of time available (xx.xx%), hours of use, maintenance access, degraded-mode operations, and so on.</w:t>
+        <w:t>Availability: Specify percent of time available (</w:t>
+      </w:r>
+      <w:proofErr w:type="spellStart"/>
+      <w:proofErr w:type="gramStart"/>
+      <w:r>
+        <w:rPr>
+          <w:rFonts w:ascii="Arial" w:hAnsi="Arial" w:cs="Arial"/>
+        </w:rPr>
+        <w:t>xx.xx</w:t>
+      </w:r>
+      <w:proofErr w:type="spellEnd"/>
+      <w:r>
+        <w:rPr>
+          <w:rFonts w:ascii="Arial" w:hAnsi="Arial" w:cs="Arial"/>
+        </w:rPr>
+        <w:t>%</w:t>
+      </w:r>
+      <w:proofErr w:type="gramEnd"/>
+      <w:r>
+        <w:rPr>
+          <w:rFonts w:ascii="Arial" w:hAnsi="Arial" w:cs="Arial"/>
+        </w:rPr>
+        <w:t>), hours of use, maintenance access, degraded-mode operations, and so on.</w:t>
       </w:r>
     </w:p>
     <w:p>
@@ -3919,7 +5136,6 @@
         <w:rPr>
           <w:rFonts w:ascii="Arial" w:hAnsi="Arial" w:cs="Arial"/>
         </w:rPr>
-        <w:lastRenderedPageBreak/>
         <w:t>Mean time to repair (MTTR): How long is the system allowed to be out of operation after it has failed?</w:t>
       </w:r>
     </w:p>
@@ -3992,7 +5208,14 @@
         <w:rPr>
           <w:rFonts w:ascii="Arial" w:hAnsi="Arial" w:cs="Arial"/>
         </w:rPr>
-        <w:t>Bugs or defect rate: Categorized in terms of minor, significant, and critical bugs. The requirement(s) must define what is meant by a “critical” bug (such as complete loss of data or complete inability to use certain parts of the functionality of the system).</w:t>
+        <w:t xml:space="preserve">Bugs or defect rate: Categorized in terms of minor, significant, and critical bugs. The requirement(s) must define what is meant by a “critical” </w:t>
+      </w:r>
+      <w:r>
+        <w:rPr>
+          <w:rFonts w:ascii="Arial" w:hAnsi="Arial" w:cs="Arial"/>
+        </w:rPr>
+        <w:lastRenderedPageBreak/>
+        <w:t>bug (such as complete loss of data or complete inability to use certain parts of the functionality of the system).</w:t>
       </w:r>
     </w:p>
     <w:p>
@@ -4166,10 +5389,20 @@
         <w:pStyle w:val="Heading3"/>
       </w:pPr>
       <w:bookmarkStart w:id="16" w:name="_Toc393219192"/>
-      <w:r>
-        <w:t>Facilité d’entretien</w:t>
+      <w:proofErr w:type="spellStart"/>
+      <w:r>
+        <w:t>Facilité</w:t>
+      </w:r>
+      <w:proofErr w:type="spellEnd"/>
+      <w:r>
+        <w:t xml:space="preserve"> </w:t>
+      </w:r>
+      <w:proofErr w:type="spellStart"/>
+      <w:r>
+        <w:t>d’entretien</w:t>
       </w:r>
       <w:bookmarkEnd w:id="16"/>
+      <w:proofErr w:type="spellEnd"/>
     </w:p>
     <w:p>
       <w:pPr>
@@ -4220,12 +5453,14 @@
           <w:rFonts w:ascii="Arial" w:hAnsi="Arial" w:cs="Arial"/>
         </w:rPr>
       </w:pPr>
+      <w:proofErr w:type="gramStart"/>
       <w:r>
         <w:rPr>
           <w:rFonts w:ascii="Arial" w:hAnsi="Arial" w:cs="Arial"/>
         </w:rPr>
         <w:t>Describes the requirements, if any, for online user documentation, help systems, help notices, and so on.</w:t>
       </w:r>
+      <w:proofErr w:type="gramEnd"/>
     </w:p>
     <w:p>
       <w:pPr>
@@ -4244,11 +5479,19 @@
         </w:rPr>
       </w:pPr>
       <w:bookmarkStart w:id="18" w:name="_Toc393219194"/>
+      <w:proofErr w:type="spellStart"/>
       <w:r>
         <w:rPr>
           <w:rFonts w:cs="Arial"/>
         </w:rPr>
-        <w:t>Contraintes de conception</w:t>
+        <w:t>Contraintes</w:t>
+      </w:r>
+      <w:proofErr w:type="spellEnd"/>
+      <w:r>
+        <w:rPr>
+          <w:rFonts w:cs="Arial"/>
+        </w:rPr>
+        <w:t xml:space="preserve"> de conception</w:t>
       </w:r>
       <w:bookmarkEnd w:id="18"/>
       <w:r>
@@ -4271,14 +5514,7 @@
           <w:rFonts w:ascii="Arial" w:hAnsi="Arial" w:cs="Arial"/>
         </w:rPr>
         <w:tab/>
-        <w:t xml:space="preserve">This section should indicate any design constraints on the system being built. Design constraints represent design decisions that have been mandated and must be adhered to. Examples include </w:t>
-      </w:r>
-      <w:r>
-        <w:rPr>
-          <w:rFonts w:ascii="Arial" w:hAnsi="Arial" w:cs="Arial"/>
-        </w:rPr>
-        <w:lastRenderedPageBreak/>
-        <w:t>software languages, software process requirements, prescribed use of developmental tools, architectural and design constraints, purchased components, and class libraries.</w:t>
+        <w:t>This section should indicate any design constraints on the system being built. Design constraints represent design decisions that have been mandated and must be adhered to. Examples include software languages, software process requirements, prescribed use of developmental tools, architectural and design constraints, purchased components, and class libraries.</w:t>
       </w:r>
     </w:p>
     <w:p>
@@ -4319,7 +5555,14 @@
           <w:rFonts w:ascii="Arial" w:hAnsi="Arial" w:cs="Arial"/>
         </w:rPr>
         <w:tab/>
-        <w:t>This section defines the interfaces that must be supported by the application. This section should contain adequate specificity, protocols, ports, and logical addresses, and so on, so that the software can be developed and verified against the interface requirements.</w:t>
+        <w:t xml:space="preserve">This section defines the interfaces that must be supported by the application. This section should </w:t>
+      </w:r>
+      <w:r>
+        <w:rPr>
+          <w:rFonts w:ascii="Arial" w:hAnsi="Arial" w:cs="Arial"/>
+        </w:rPr>
+        <w:lastRenderedPageBreak/>
+        <w:t>contain adequate specificity, protocols, ports, and logical addresses, and so on, so that the software can be developed and verified against the interface requirements.</w:t>
       </w:r>
     </w:p>
     <w:p>
@@ -4328,9 +5571,14 @@
       </w:pPr>
       <w:bookmarkStart w:id="20" w:name="_Toc393219196"/>
       <w:r>
-        <w:t>Interfaces Utilisateur</w:t>
+        <w:t xml:space="preserve">Interfaces </w:t>
+      </w:r>
+      <w:proofErr w:type="spellStart"/>
+      <w:r>
+        <w:t>Utilisateur</w:t>
       </w:r>
       <w:bookmarkEnd w:id="20"/>
+      <w:proofErr w:type="spellEnd"/>
     </w:p>
     <w:p>
       <w:pPr>
@@ -4354,9 +5602,14 @@
       </w:pPr>
       <w:bookmarkStart w:id="21" w:name="_Toc393219197"/>
       <w:r>
-        <w:t>Interfaces Matérielles</w:t>
+        <w:t xml:space="preserve">Interfaces </w:t>
+      </w:r>
+      <w:proofErr w:type="spellStart"/>
+      <w:r>
+        <w:t>Matérielles</w:t>
       </w:r>
       <w:bookmarkEnd w:id="21"/>
+      <w:proofErr w:type="spellEnd"/>
     </w:p>
     <w:p>
       <w:pPr>
@@ -4380,9 +5633,14 @@
       </w:pPr>
       <w:bookmarkStart w:id="22" w:name="_Toc393219198"/>
       <w:r>
-        <w:t>Interfaces Logicielles</w:t>
+        <w:t xml:space="preserve">Interfaces </w:t>
+      </w:r>
+      <w:proofErr w:type="spellStart"/>
+      <w:r>
+        <w:t>Logicielles</w:t>
       </w:r>
       <w:bookmarkEnd w:id="22"/>
+      <w:proofErr w:type="spellEnd"/>
       <w:r>
         <w:t xml:space="preserve"> </w:t>
       </w:r>
@@ -4400,7 +5658,21 @@
         <w:rPr>
           <w:rFonts w:ascii="Arial" w:hAnsi="Arial" w:cs="Arial"/>
         </w:rPr>
-        <w:t>Describe software interfaces to other components of the software system. These may be purchased components, components reused from another application, or components being developed for subsystems outside of the scope of this SRS but with which  this software application must interact.</w:t>
+        <w:t xml:space="preserve">Describe software interfaces to other components of the software system. These may be purchased components, components reused from another application, or components being developed for subsystems outside of the scope of this SRS but with </w:t>
+      </w:r>
+      <w:proofErr w:type="gramStart"/>
+      <w:r>
+        <w:rPr>
+          <w:rFonts w:ascii="Arial" w:hAnsi="Arial" w:cs="Arial"/>
+        </w:rPr>
+        <w:t>which  this</w:t>
+      </w:r>
+      <w:proofErr w:type="gramEnd"/>
+      <w:r>
+        <w:rPr>
+          <w:rFonts w:ascii="Arial" w:hAnsi="Arial" w:cs="Arial"/>
+        </w:rPr>
+        <w:t xml:space="preserve"> software application must interact.</w:t>
       </w:r>
     </w:p>
     <w:p>
@@ -4450,9 +5722,17 @@
         <w:rPr>
           <w:rFonts w:cs="Arial"/>
         </w:rPr>
-        <w:t>Standards applicables</w:t>
+        <w:t xml:space="preserve">Standards </w:t>
+      </w:r>
+      <w:proofErr w:type="spellStart"/>
+      <w:r>
+        <w:rPr>
+          <w:rFonts w:cs="Arial"/>
+        </w:rPr>
+        <w:t>applicables</w:t>
       </w:r>
       <w:bookmarkEnd w:id="24"/>
+      <w:proofErr w:type="spellEnd"/>
       <w:r>
         <w:rPr>
           <w:rFonts w:cs="Arial"/>
@@ -4485,6 +5765,7 @@
         </w:rPr>
       </w:pPr>
       <w:bookmarkStart w:id="25" w:name="_Toc393219201"/>
+      <w:proofErr w:type="spellStart"/>
       <w:r>
         <w:rPr>
           <w:rFonts w:cs="Arial"/>
@@ -4492,6 +5773,7 @@
         <w:t>Glossaire</w:t>
       </w:r>
       <w:bookmarkEnd w:id="25"/>
+      <w:proofErr w:type="spellEnd"/>
     </w:p>
     <w:p>
       <w:pPr>
@@ -4544,8 +5826,8 @@
       </w:r>
     </w:p>
     <w:sectPr>
-      <w:headerReference w:type="default" r:id="rId9"/>
-      <w:footerReference w:type="default" r:id="rId10"/>
+      <w:headerReference w:type="default" r:id="rId13"/>
+      <w:footerReference w:type="default" r:id="rId14"/>
       <w:pgSz w:w="12240" w:h="15840" w:code="1"/>
       <w:pgMar w:top="1440" w:right="1440" w:bottom="1440" w:left="1440" w:header="720" w:footer="720" w:gutter="0"/>
       <w:cols w:space="720"/>
@@ -4658,11 +5940,19 @@
           <w:r>
             <w:fldChar w:fldCharType="separate"/>
           </w:r>
+          <w:proofErr w:type="spellStart"/>
           <w:r>
             <w:rPr>
               <w:lang w:val="fr-CA"/>
             </w:rPr>
-            <w:t>Sporacid Studio</w:t>
+            <w:t>Sporacid</w:t>
+          </w:r>
+          <w:proofErr w:type="spellEnd"/>
+          <w:r>
+            <w:rPr>
+              <w:lang w:val="fr-CA"/>
+            </w:rPr>
+            <w:t xml:space="preserve"> Studio</w:t>
           </w:r>
           <w:r>
             <w:fldChar w:fldCharType="end"/>
@@ -4718,7 +6008,7 @@
               <w:rStyle w:val="PageNumber"/>
               <w:noProof/>
             </w:rPr>
-            <w:t>4</w:t>
+            <w:t>6</w:t>
           </w:r>
           <w:r>
             <w:rPr>
@@ -4795,13 +6085,23 @@
         <w:lang w:val="fr-CA"/>
       </w:rPr>
     </w:pPr>
+    <w:proofErr w:type="spellStart"/>
     <w:r>
       <w:rPr>
         <w:rFonts w:ascii="Arial" w:hAnsi="Arial"/>
         <w:b/>
         <w:sz w:val="36"/>
       </w:rPr>
-      <w:t>Sporacid Studios</w:t>
+      <w:t>Sporacid</w:t>
+    </w:r>
+    <w:proofErr w:type="spellEnd"/>
+    <w:r>
+      <w:rPr>
+        <w:rFonts w:ascii="Arial" w:hAnsi="Arial"/>
+        <w:b/>
+        <w:sz w:val="36"/>
+      </w:rPr>
+      <w:t xml:space="preserve"> Studios</w:t>
     </w:r>
   </w:p>
   <w:p>
@@ -4945,7 +6245,21 @@
             <w:rPr>
               <w:lang w:val="fr-CA"/>
             </w:rPr>
-            <w:t xml:space="preserve">  Date:  17/06/2014</w:t>
+            <w:t xml:space="preserve">  Date</w:t>
+          </w:r>
+          <w:proofErr w:type="gramStart"/>
+          <w:r>
+            <w:rPr>
+              <w:lang w:val="fr-CA"/>
+            </w:rPr>
+            <w:t>:  17</w:t>
+          </w:r>
+          <w:proofErr w:type="gramEnd"/>
+          <w:r>
+            <w:rPr>
+              <w:lang w:val="fr-CA"/>
+            </w:rPr>
+            <w:t>/06/2014</w:t>
           </w:r>
         </w:p>
       </w:tc>
@@ -10986,10 +12300,13 @@
     <w:uiPriority w:val="35"/>
     <w:unhideWhenUsed/>
     <w:qFormat/>
-    <w:rsid w:val="00DB1D44"/>
+    <w:rsid w:val="00802BE8"/>
+    <w:pPr>
+      <w:ind w:left="720"/>
+    </w:pPr>
     <w:rPr>
-      <w:b/>
       <w:bCs/>
+      <w:i/>
     </w:rPr>
   </w:style>
   <w:style w:type="character" w:customStyle="1" w:styleId="BodyTextChar">
@@ -11033,6 +12350,37 @@
     <w:semiHidden/>
     <w:rsid w:val="008546D8"/>
     <w:rPr>
+      <w:lang w:val="en-US" w:eastAsia="en-US"/>
+    </w:rPr>
+  </w:style>
+  <w:style w:type="paragraph" w:styleId="BalloonText">
+    <w:name w:val="Balloon Text"/>
+    <w:basedOn w:val="Normal"/>
+    <w:link w:val="BalloonTextChar"/>
+    <w:uiPriority w:val="99"/>
+    <w:semiHidden/>
+    <w:unhideWhenUsed/>
+    <w:rsid w:val="00025875"/>
+    <w:pPr>
+      <w:spacing w:line="240" w:lineRule="auto"/>
+    </w:pPr>
+    <w:rPr>
+      <w:rFonts w:ascii="Tahoma" w:hAnsi="Tahoma" w:cs="Tahoma"/>
+      <w:sz w:val="16"/>
+      <w:szCs w:val="16"/>
+    </w:rPr>
+  </w:style>
+  <w:style w:type="character" w:customStyle="1" w:styleId="BalloonTextChar">
+    <w:name w:val="Balloon Text Char"/>
+    <w:basedOn w:val="DefaultParagraphFont"/>
+    <w:link w:val="BalloonText"/>
+    <w:uiPriority w:val="99"/>
+    <w:semiHidden/>
+    <w:rsid w:val="00025875"/>
+    <w:rPr>
+      <w:rFonts w:ascii="Tahoma" w:hAnsi="Tahoma" w:cs="Tahoma"/>
+      <w:sz w:val="16"/>
+      <w:szCs w:val="16"/>
       <w:lang w:val="en-US" w:eastAsia="en-US"/>
     </w:rPr>
   </w:style>
@@ -11778,10 +13126,13 @@
     <w:uiPriority w:val="35"/>
     <w:unhideWhenUsed/>
     <w:qFormat/>
-    <w:rsid w:val="00DB1D44"/>
+    <w:rsid w:val="00802BE8"/>
+    <w:pPr>
+      <w:ind w:left="720"/>
+    </w:pPr>
     <w:rPr>
-      <w:b/>
       <w:bCs/>
+      <w:i/>
     </w:rPr>
   </w:style>
   <w:style w:type="character" w:customStyle="1" w:styleId="BodyTextChar">
@@ -11825,6 +13176,37 @@
     <w:semiHidden/>
     <w:rsid w:val="008546D8"/>
     <w:rPr>
+      <w:lang w:val="en-US" w:eastAsia="en-US"/>
+    </w:rPr>
+  </w:style>
+  <w:style w:type="paragraph" w:styleId="BalloonText">
+    <w:name w:val="Balloon Text"/>
+    <w:basedOn w:val="Normal"/>
+    <w:link w:val="BalloonTextChar"/>
+    <w:uiPriority w:val="99"/>
+    <w:semiHidden/>
+    <w:unhideWhenUsed/>
+    <w:rsid w:val="00025875"/>
+    <w:pPr>
+      <w:spacing w:line="240" w:lineRule="auto"/>
+    </w:pPr>
+    <w:rPr>
+      <w:rFonts w:ascii="Tahoma" w:hAnsi="Tahoma" w:cs="Tahoma"/>
+      <w:sz w:val="16"/>
+      <w:szCs w:val="16"/>
+    </w:rPr>
+  </w:style>
+  <w:style w:type="character" w:customStyle="1" w:styleId="BalloonTextChar">
+    <w:name w:val="Balloon Text Char"/>
+    <w:basedOn w:val="DefaultParagraphFont"/>
+    <w:link w:val="BalloonText"/>
+    <w:uiPriority w:val="99"/>
+    <w:semiHidden/>
+    <w:rsid w:val="00025875"/>
+    <w:rPr>
+      <w:rFonts w:ascii="Tahoma" w:hAnsi="Tahoma" w:cs="Tahoma"/>
+      <w:sz w:val="16"/>
+      <w:szCs w:val="16"/>
       <w:lang w:val="en-US" w:eastAsia="en-US"/>
     </w:rPr>
   </w:style>

</xml_diff>